<commit_message>
Punto 5, 6 Resueltos
</commit_message>
<xml_diff>
--- a/taller-clustering-knime.docx
+++ b/taller-clustering-knime.docx
@@ -303,78 +303,87 @@
       </w:r>
     </w:p>
     <w:p/>
-    <w:p/>
-    <w:p/>
-    <w:p/>
-    <w:p/>
-    <w:p/>
-    <w:p/>
-    <w:p/>
-    <w:p/>
-    <w:p/>
-    <w:p/>
-    <w:p/>
-    <w:p/>
-    <w:p/>
-    <w:p/>
-    <w:p/>
-    <w:p/>
-    <w:p/>
-    <w:p/>
-    <w:p/>
-    <w:p/>
-    <w:p/>
-    <w:p/>
-    <w:p/>
-    <w:p/>
-    <w:p/>
-    <w:p/>
-    <w:p/>
-    <w:p/>
-    <w:p>
-      <w:pPr>
+    <w:p>
+      <w:pPr>
+        <w:jc w:val="both"/>
         <w:rPr>
           <w:b/>
           <w:bCs/>
-          <w:sz w:val="28"/>
-          <w:szCs w:val="28"/>
-        </w:rPr>
-      </w:pPr>
-    </w:p>
-    <w:p>
-      <w:pPr>
-        <w:jc w:val="both"/>
+          <w:sz w:val="32"/>
+          <w:szCs w:val="32"/>
+        </w:rPr>
+      </w:pPr>
+      <w:r>
         <w:rPr>
           <w:b/>
           <w:bCs/>
-          <w:sz w:val="28"/>
-          <w:szCs w:val="28"/>
-        </w:rPr>
-      </w:pPr>
+          <w:sz w:val="32"/>
+          <w:szCs w:val="32"/>
+        </w:rPr>
+        <w:lastRenderedPageBreak/>
+        <w:t>Des</w:t>
+      </w:r>
       <w:r>
         <w:rPr>
           <w:b/>
           <w:bCs/>
-          <w:sz w:val="28"/>
-          <w:szCs w:val="28"/>
-        </w:rPr>
-        <w:lastRenderedPageBreak/>
-        <w:t>Desarrollo</w:t>
+          <w:sz w:val="32"/>
+          <w:szCs w:val="32"/>
+        </w:rPr>
+        <w:t>arrollo</w:t>
       </w:r>
     </w:p>
     <w:p>
       <w:pPr>
         <w:jc w:val="both"/>
-      </w:pPr>
-      <w:r>
-        <w:t>Comprensión de los Datos.</w:t>
+        <w:rPr>
+          <w:sz w:val="26"/>
+          <w:szCs w:val="26"/>
+          <w:u w:val="single"/>
+        </w:rPr>
+      </w:pPr>
+      <w:r>
+        <w:rPr>
+          <w:b/>
+          <w:bCs/>
+          <w:sz w:val="26"/>
+          <w:szCs w:val="26"/>
+          <w:u w:val="single"/>
+        </w:rPr>
+        <w:t>1.</w:t>
+      </w:r>
+      <w:r>
+        <w:rPr>
+          <w:b/>
+          <w:bCs/>
+          <w:sz w:val="26"/>
+          <w:szCs w:val="26"/>
+          <w:u w:val="single"/>
+        </w:rPr>
+        <w:t>Comprensión de los Datos</w:t>
+      </w:r>
+      <w:r>
+        <w:rPr>
+          <w:sz w:val="26"/>
+          <w:szCs w:val="26"/>
+          <w:u w:val="single"/>
+        </w:rPr>
+        <w:t>.</w:t>
       </w:r>
     </w:p>
     <w:p>
       <w:pPr>
         <w:jc w:val="both"/>
-      </w:pPr>
-      <w:r>
+        <w:rPr>
+          <w:sz w:val="26"/>
+          <w:szCs w:val="26"/>
+        </w:rPr>
+      </w:pPr>
+      <w:r>
+        <w:rPr>
+          <w:sz w:val="26"/>
+          <w:szCs w:val="26"/>
+        </w:rPr>
         <w:t xml:space="preserve"> Identificar la estructura de los datos y su composición.</w:t>
       </w:r>
     </w:p>
@@ -729,8 +738,35 @@
     <w:p>
       <w:pPr>
         <w:jc w:val="both"/>
-      </w:pPr>
-      <w:r>
+        <w:rPr>
+          <w:sz w:val="26"/>
+          <w:szCs w:val="26"/>
+        </w:rPr>
+      </w:pPr>
+      <w:r>
+        <w:rPr>
+          <w:b/>
+          <w:bCs/>
+          <w:sz w:val="26"/>
+          <w:szCs w:val="26"/>
+          <w:u w:val="single"/>
+        </w:rPr>
+        <w:t>3. Compresión Datos:</w:t>
+      </w:r>
+      <w:r>
+        <w:rPr>
+          <w:b/>
+          <w:bCs/>
+          <w:sz w:val="26"/>
+          <w:szCs w:val="26"/>
+        </w:rPr>
+        <w:t xml:space="preserve"> </w:t>
+      </w:r>
+      <w:r>
+        <w:rPr>
+          <w:sz w:val="26"/>
+          <w:szCs w:val="26"/>
+        </w:rPr>
         <w:t>Implementar un nodo “Statistics” y realizar una descripción Estadística de los datos.</w:t>
       </w:r>
     </w:p>
@@ -738,13 +774,29 @@
       <w:pPr>
         <w:ind w:firstLine="708"/>
         <w:jc w:val="both"/>
+        <w:rPr>
+          <w:sz w:val="26"/>
+          <w:szCs w:val="26"/>
+        </w:rPr>
       </w:pPr>
     </w:p>
     <w:p>
       <w:pPr>
         <w:jc w:val="both"/>
-      </w:pPr>
-      <w:r>
+        <w:rPr>
+          <w:b/>
+          <w:bCs/>
+          <w:sz w:val="26"/>
+          <w:szCs w:val="26"/>
+        </w:rPr>
+      </w:pPr>
+      <w:r>
+        <w:rPr>
+          <w:b/>
+          <w:bCs/>
+          <w:sz w:val="26"/>
+          <w:szCs w:val="26"/>
+        </w:rPr>
         <w:t>Atributos numéricos</w:t>
       </w:r>
     </w:p>
@@ -1194,7 +1246,22 @@
       </w:pPr>
     </w:p>
     <w:p>
-      <w:r>
+      <w:pPr>
+        <w:rPr>
+          <w:b/>
+          <w:bCs/>
+          <w:sz w:val="26"/>
+          <w:szCs w:val="26"/>
+        </w:rPr>
+      </w:pPr>
+      <w:r>
+        <w:rPr>
+          <w:b/>
+          <w:bCs/>
+          <w:sz w:val="26"/>
+          <w:szCs w:val="26"/>
+        </w:rPr>
+        <w:lastRenderedPageBreak/>
         <w:t>Atributos nominales</w:t>
       </w:r>
     </w:p>
@@ -1219,7 +1286,6 @@
               <w:jc w:val="center"/>
             </w:pPr>
             <w:r>
-              <w:lastRenderedPageBreak/>
               <w:t>Atributo</w:t>
             </w:r>
           </w:p>
@@ -1466,7 +1532,867 @@
       </w:tr>
     </w:tbl>
     <w:p/>
+    <w:p>
+      <w:pPr>
+        <w:rPr>
+          <w:sz w:val="26"/>
+          <w:szCs w:val="26"/>
+        </w:rPr>
+      </w:pPr>
+      <w:r>
+        <w:rPr>
+          <w:b/>
+          <w:bCs/>
+        </w:rPr>
+        <w:t xml:space="preserve">4. </w:t>
+      </w:r>
+      <w:r>
+        <w:rPr>
+          <w:b/>
+          <w:bCs/>
+          <w:sz w:val="26"/>
+          <w:szCs w:val="26"/>
+        </w:rPr>
+        <w:t xml:space="preserve">Preparación de los datos: </w:t>
+      </w:r>
+      <w:r>
+        <w:rPr>
+          <w:sz w:val="26"/>
+          <w:szCs w:val="26"/>
+        </w:rPr>
+        <w:t xml:space="preserve">Reemplazar los valores de la variable </w:t>
+      </w:r>
+      <w:r>
+        <w:rPr>
+          <w:i/>
+          <w:iCs/>
+          <w:sz w:val="26"/>
+          <w:szCs w:val="26"/>
+        </w:rPr>
+        <w:t xml:space="preserve">Dia_Seman, </w:t>
+      </w:r>
+      <w:r>
+        <w:rPr>
+          <w:sz w:val="26"/>
+          <w:szCs w:val="26"/>
+        </w:rPr>
+        <w:t xml:space="preserve">por sus correspondientes nombres (etiquetas) </w:t>
+      </w:r>
+      <w:r>
+        <w:rPr>
+          <w:sz w:val="26"/>
+          <w:szCs w:val="26"/>
+        </w:rPr>
+        <w:t>de acuerdo al día de la semana.</w:t>
+      </w:r>
+      <w:r>
+        <w:rPr>
+          <w:sz w:val="26"/>
+          <w:szCs w:val="26"/>
+        </w:rPr>
+        <w:t xml:space="preserve"> </w:t>
+      </w:r>
+      <w:r>
+        <w:rPr>
+          <w:sz w:val="26"/>
+          <w:szCs w:val="26"/>
+        </w:rPr>
+        <w:t>Implementar nodo “String</w:t>
+      </w:r>
+      <w:r>
+        <w:rPr>
+          <w:sz w:val="26"/>
+          <w:szCs w:val="26"/>
+        </w:rPr>
+        <w:t xml:space="preserve"> </w:t>
+      </w:r>
+      <w:r>
+        <w:rPr>
+          <w:sz w:val="26"/>
+          <w:szCs w:val="26"/>
+        </w:rPr>
+        <w:t>replace (Dictionary)”. En la configuración del nodo para</w:t>
+      </w:r>
+      <w:r>
+        <w:rPr>
+          <w:sz w:val="26"/>
+          <w:szCs w:val="26"/>
+        </w:rPr>
+        <w:t xml:space="preserve"> </w:t>
+      </w:r>
+      <w:r>
+        <w:rPr>
+          <w:sz w:val="26"/>
+          <w:szCs w:val="26"/>
+        </w:rPr>
+        <w:t xml:space="preserve">el reemplazo de palabras, utilizar el archivo “DictionaryDays.txt” </w:t>
+      </w:r>
+      <w:r>
+        <w:rPr>
+          <w:sz w:val="26"/>
+          <w:szCs w:val="26"/>
+        </w:rPr>
+        <w:cr/>
+      </w:r>
+    </w:p>
+    <w:p>
+      <w:pPr>
+        <w:rPr>
+          <w:sz w:val="26"/>
+          <w:szCs w:val="26"/>
+        </w:rPr>
+      </w:pPr>
+      <w:r>
+        <w:rPr>
+          <w:b/>
+          <w:bCs/>
+          <w:sz w:val="26"/>
+          <w:szCs w:val="26"/>
+        </w:rPr>
+        <w:t xml:space="preserve">R/ </w:t>
+      </w:r>
+      <w:r>
+        <w:rPr>
+          <w:sz w:val="26"/>
+          <w:szCs w:val="26"/>
+        </w:rPr>
+        <w:t xml:space="preserve">Para la preparación de los datos, se utilizó el nodo “Number To String”, para poder convertir el atributo de tipo Numérico </w:t>
+      </w:r>
+      <w:r>
+        <w:rPr>
+          <w:i/>
+          <w:iCs/>
+          <w:sz w:val="26"/>
+          <w:szCs w:val="26"/>
+        </w:rPr>
+        <w:t xml:space="preserve">Dia_semana </w:t>
+      </w:r>
+      <w:r>
+        <w:rPr>
+          <w:sz w:val="26"/>
+          <w:szCs w:val="26"/>
+        </w:rPr>
+        <w:t>A tipo Nominal y de esta manera poder usar el Nodo “String Replace (Dictionary) ”</w:t>
+      </w:r>
+    </w:p>
+    <w:p>
+      <w:pPr>
+        <w:rPr>
+          <w:sz w:val="26"/>
+          <w:szCs w:val="26"/>
+        </w:rPr>
+      </w:pPr>
+      <w:r>
+        <w:rPr>
+          <w:sz w:val="26"/>
+          <w:szCs w:val="26"/>
+        </w:rPr>
+        <w:drawing>
+          <wp:inline distT="0" distB="0" distL="0" distR="0" wp14:anchorId="3F678A5F" wp14:editId="0234300A">
+            <wp:extent cx="3991532" cy="1524213"/>
+            <wp:effectExtent l="0" t="0" r="0" b="0"/>
+            <wp:docPr id="7" name="Imagen 7"/>
+            <wp:cNvGraphicFramePr>
+              <a:graphicFrameLocks xmlns:a="http://schemas.openxmlformats.org/drawingml/2006/main" noChangeAspect="1"/>
+            </wp:cNvGraphicFramePr>
+            <a:graphic xmlns:a="http://schemas.openxmlformats.org/drawingml/2006/main">
+              <a:graphicData uri="http://schemas.openxmlformats.org/drawingml/2006/picture">
+                <pic:pic xmlns:pic="http://schemas.openxmlformats.org/drawingml/2006/picture">
+                  <pic:nvPicPr>
+                    <pic:cNvPr id="1" name=""/>
+                    <pic:cNvPicPr/>
+                  </pic:nvPicPr>
+                  <pic:blipFill>
+                    <a:blip r:embed="rId10"/>
+                    <a:stretch>
+                      <a:fillRect/>
+                    </a:stretch>
+                  </pic:blipFill>
+                  <pic:spPr>
+                    <a:xfrm>
+                      <a:off x="0" y="0"/>
+                      <a:ext cx="3991532" cy="1524213"/>
+                    </a:xfrm>
+                    <a:prstGeom prst="rect">
+                      <a:avLst/>
+                    </a:prstGeom>
+                  </pic:spPr>
+                </pic:pic>
+              </a:graphicData>
+            </a:graphic>
+          </wp:inline>
+        </w:drawing>
+      </w:r>
+    </w:p>
+    <w:p>
+      <w:r>
+        <w:drawing>
+          <wp:inline distT="0" distB="0" distL="0" distR="0" wp14:anchorId="1D273CEE" wp14:editId="0C8EE679">
+            <wp:extent cx="5612130" cy="1472565"/>
+            <wp:effectExtent l="0" t="0" r="7620" b="0"/>
+            <wp:docPr id="6" name="Imagen 6"/>
+            <wp:cNvGraphicFramePr>
+              <a:graphicFrameLocks xmlns:a="http://schemas.openxmlformats.org/drawingml/2006/main" noChangeAspect="1"/>
+            </wp:cNvGraphicFramePr>
+            <a:graphic xmlns:a="http://schemas.openxmlformats.org/drawingml/2006/main">
+              <a:graphicData uri="http://schemas.openxmlformats.org/drawingml/2006/picture">
+                <pic:pic xmlns:pic="http://schemas.openxmlformats.org/drawingml/2006/picture">
+                  <pic:nvPicPr>
+                    <pic:cNvPr id="1" name=""/>
+                    <pic:cNvPicPr/>
+                  </pic:nvPicPr>
+                  <pic:blipFill>
+                    <a:blip r:embed="rId11"/>
+                    <a:stretch>
+                      <a:fillRect/>
+                    </a:stretch>
+                  </pic:blipFill>
+                  <pic:spPr>
+                    <a:xfrm>
+                      <a:off x="0" y="0"/>
+                      <a:ext cx="5612130" cy="1472565"/>
+                    </a:xfrm>
+                    <a:prstGeom prst="rect">
+                      <a:avLst/>
+                    </a:prstGeom>
+                  </pic:spPr>
+                </pic:pic>
+              </a:graphicData>
+            </a:graphic>
+          </wp:inline>
+        </w:drawing>
+      </w:r>
+    </w:p>
     <w:p/>
+    <w:p/>
+    <w:p>
+      <w:pPr>
+        <w:rPr>
+          <w:sz w:val="26"/>
+          <w:szCs w:val="26"/>
+        </w:rPr>
+      </w:pPr>
+      <w:r>
+        <w:rPr>
+          <w:b/>
+          <w:bCs/>
+          <w:sz w:val="26"/>
+          <w:szCs w:val="26"/>
+          <w:u w:val="single"/>
+        </w:rPr>
+        <w:lastRenderedPageBreak/>
+        <w:t>5. Preparación de los datos.</w:t>
+      </w:r>
+      <w:r>
+        <w:rPr>
+          <w:sz w:val="26"/>
+          <w:szCs w:val="26"/>
+        </w:rPr>
+        <w:t xml:space="preserve"> Implementar nodo “Color Manager” para asignar</w:t>
+      </w:r>
+      <w:r>
+        <w:rPr>
+          <w:sz w:val="26"/>
+          <w:szCs w:val="26"/>
+        </w:rPr>
+        <w:t xml:space="preserve"> </w:t>
+      </w:r>
+      <w:r>
+        <w:rPr>
+          <w:sz w:val="26"/>
+          <w:szCs w:val="26"/>
+        </w:rPr>
+        <w:t xml:space="preserve">“Etiquetas de color” a los registros de la base. </w:t>
+      </w:r>
+      <w:r>
+        <w:rPr>
+          <w:sz w:val="26"/>
+          <w:szCs w:val="26"/>
+        </w:rPr>
+        <w:cr/>
+      </w:r>
+      <w:r>
+        <w:rPr>
+          <w:sz w:val="26"/>
+          <w:szCs w:val="26"/>
+        </w:rPr>
+        <w:drawing>
+          <wp:inline distT="0" distB="0" distL="0" distR="0" wp14:anchorId="5D63E4F5" wp14:editId="5C53776C">
+            <wp:extent cx="4953691" cy="4772691"/>
+            <wp:effectExtent l="0" t="0" r="0" b="8890"/>
+            <wp:docPr id="13" name="Imagen 13"/>
+            <wp:cNvGraphicFramePr>
+              <a:graphicFrameLocks xmlns:a="http://schemas.openxmlformats.org/drawingml/2006/main" noChangeAspect="1"/>
+            </wp:cNvGraphicFramePr>
+            <a:graphic xmlns:a="http://schemas.openxmlformats.org/drawingml/2006/main">
+              <a:graphicData uri="http://schemas.openxmlformats.org/drawingml/2006/picture">
+                <pic:pic xmlns:pic="http://schemas.openxmlformats.org/drawingml/2006/picture">
+                  <pic:nvPicPr>
+                    <pic:cNvPr id="1" name=""/>
+                    <pic:cNvPicPr/>
+                  </pic:nvPicPr>
+                  <pic:blipFill>
+                    <a:blip r:embed="rId12"/>
+                    <a:stretch>
+                      <a:fillRect/>
+                    </a:stretch>
+                  </pic:blipFill>
+                  <pic:spPr>
+                    <a:xfrm>
+                      <a:off x="0" y="0"/>
+                      <a:ext cx="4953691" cy="4772691"/>
+                    </a:xfrm>
+                    <a:prstGeom prst="rect">
+                      <a:avLst/>
+                    </a:prstGeom>
+                  </pic:spPr>
+                </pic:pic>
+              </a:graphicData>
+            </a:graphic>
+          </wp:inline>
+        </w:drawing>
+      </w:r>
+    </w:p>
+    <w:p>
+      <w:pPr>
+        <w:rPr>
+          <w:sz w:val="26"/>
+          <w:szCs w:val="26"/>
+        </w:rPr>
+      </w:pPr>
+    </w:p>
+    <w:p>
+      <w:pPr>
+        <w:rPr>
+          <w:sz w:val="26"/>
+          <w:szCs w:val="26"/>
+        </w:rPr>
+      </w:pPr>
+      <w:r>
+        <w:rPr>
+          <w:sz w:val="26"/>
+          <w:szCs w:val="26"/>
+        </w:rPr>
+        <w:drawing>
+          <wp:inline distT="0" distB="0" distL="0" distR="0" wp14:anchorId="1BA6DBFC" wp14:editId="19E67DEC">
+            <wp:extent cx="5612130" cy="1718310"/>
+            <wp:effectExtent l="0" t="0" r="7620" b="0"/>
+            <wp:docPr id="12" name="Imagen 12"/>
+            <wp:cNvGraphicFramePr>
+              <a:graphicFrameLocks xmlns:a="http://schemas.openxmlformats.org/drawingml/2006/main" noChangeAspect="1"/>
+            </wp:cNvGraphicFramePr>
+            <a:graphic xmlns:a="http://schemas.openxmlformats.org/drawingml/2006/main">
+              <a:graphicData uri="http://schemas.openxmlformats.org/drawingml/2006/picture">
+                <pic:pic xmlns:pic="http://schemas.openxmlformats.org/drawingml/2006/picture">
+                  <pic:nvPicPr>
+                    <pic:cNvPr id="1" name=""/>
+                    <pic:cNvPicPr/>
+                  </pic:nvPicPr>
+                  <pic:blipFill>
+                    <a:blip r:embed="rId13"/>
+                    <a:stretch>
+                      <a:fillRect/>
+                    </a:stretch>
+                  </pic:blipFill>
+                  <pic:spPr>
+                    <a:xfrm>
+                      <a:off x="0" y="0"/>
+                      <a:ext cx="5612130" cy="1718310"/>
+                    </a:xfrm>
+                    <a:prstGeom prst="rect">
+                      <a:avLst/>
+                    </a:prstGeom>
+                  </pic:spPr>
+                </pic:pic>
+              </a:graphicData>
+            </a:graphic>
+          </wp:inline>
+        </w:drawing>
+      </w:r>
+    </w:p>
+    <w:p>
+      <w:pPr>
+        <w:rPr>
+          <w:sz w:val="26"/>
+          <w:szCs w:val="26"/>
+        </w:rPr>
+      </w:pPr>
+    </w:p>
+    <w:p>
+      <w:pPr>
+        <w:rPr>
+          <w:sz w:val="26"/>
+          <w:szCs w:val="26"/>
+        </w:rPr>
+      </w:pPr>
+    </w:p>
+    <w:p>
+      <w:pPr>
+        <w:rPr>
+          <w:sz w:val="26"/>
+          <w:szCs w:val="26"/>
+        </w:rPr>
+      </w:pPr>
+      <w:r>
+        <w:rPr>
+          <w:b/>
+          <w:bCs/>
+          <w:sz w:val="26"/>
+          <w:szCs w:val="26"/>
+          <w:u w:val="single"/>
+        </w:rPr>
+        <w:lastRenderedPageBreak/>
+        <w:t>6. Análisis.</w:t>
+      </w:r>
+      <w:r>
+        <w:rPr>
+          <w:sz w:val="26"/>
+          <w:szCs w:val="26"/>
+        </w:rPr>
+        <w:t xml:space="preserve"> Implementar un nodo “Color manager” y conectarlo a un nodo</w:t>
+      </w:r>
+      <w:r>
+        <w:rPr>
+          <w:sz w:val="26"/>
+          <w:szCs w:val="26"/>
+        </w:rPr>
+        <w:t xml:space="preserve"> </w:t>
+      </w:r>
+      <w:r>
+        <w:rPr>
+          <w:sz w:val="26"/>
+          <w:szCs w:val="26"/>
+        </w:rPr>
+        <w:t>“ScatterPlot” y reportar hallazgos relevantes en cuanto al comportamiento de los</w:t>
+      </w:r>
+      <w:r>
+        <w:rPr>
+          <w:sz w:val="26"/>
+          <w:szCs w:val="26"/>
+        </w:rPr>
+        <w:t xml:space="preserve"> </w:t>
+      </w:r>
+      <w:r>
+        <w:rPr>
+          <w:sz w:val="26"/>
+          <w:szCs w:val="26"/>
+        </w:rPr>
+        <w:t>datos en su estado natural. Los datos salida del nodo “color manager” serán la</w:t>
+      </w:r>
+      <w:r>
+        <w:rPr>
+          <w:sz w:val="26"/>
+          <w:szCs w:val="26"/>
+        </w:rPr>
+        <w:t xml:space="preserve"> </w:t>
+      </w:r>
+      <w:r>
+        <w:rPr>
+          <w:sz w:val="26"/>
+          <w:szCs w:val="26"/>
+        </w:rPr>
+        <w:t>entrada del nodo “Normalizer”.</w:t>
+      </w:r>
+    </w:p>
+    <w:p>
+      <w:pPr>
+        <w:rPr>
+          <w:sz w:val="26"/>
+          <w:szCs w:val="26"/>
+        </w:rPr>
+      </w:pPr>
+    </w:p>
+    <w:p>
+      <w:pPr>
+        <w:rPr>
+          <w:b/>
+          <w:bCs/>
+          <w:i/>
+          <w:iCs/>
+          <w:sz w:val="26"/>
+          <w:szCs w:val="26"/>
+        </w:rPr>
+      </w:pPr>
+      <w:r>
+        <w:rPr>
+          <w:b/>
+          <w:bCs/>
+          <w:i/>
+          <w:iCs/>
+          <w:sz w:val="26"/>
+          <w:szCs w:val="26"/>
+        </w:rPr>
+        <w:t>Color manager aplicado a la columna “genero”</w:t>
+      </w:r>
+    </w:p>
+    <w:p>
+      <w:pPr>
+        <w:rPr>
+          <w:sz w:val="26"/>
+          <w:szCs w:val="26"/>
+        </w:rPr>
+      </w:pPr>
+      <w:r>
+        <w:rPr>
+          <w:sz w:val="26"/>
+          <w:szCs w:val="26"/>
+        </w:rPr>
+        <w:drawing>
+          <wp:inline distT="0" distB="0" distL="0" distR="0" wp14:anchorId="170707FC" wp14:editId="3DF84E11">
+            <wp:extent cx="5612130" cy="1718310"/>
+            <wp:effectExtent l="0" t="0" r="7620" b="0"/>
+            <wp:docPr id="9" name="Imagen 9"/>
+            <wp:cNvGraphicFramePr>
+              <a:graphicFrameLocks xmlns:a="http://schemas.openxmlformats.org/drawingml/2006/main" noChangeAspect="1"/>
+            </wp:cNvGraphicFramePr>
+            <a:graphic xmlns:a="http://schemas.openxmlformats.org/drawingml/2006/main">
+              <a:graphicData uri="http://schemas.openxmlformats.org/drawingml/2006/picture">
+                <pic:pic xmlns:pic="http://schemas.openxmlformats.org/drawingml/2006/picture">
+                  <pic:nvPicPr>
+                    <pic:cNvPr id="1" name=""/>
+                    <pic:cNvPicPr/>
+                  </pic:nvPicPr>
+                  <pic:blipFill>
+                    <a:blip r:embed="rId13"/>
+                    <a:stretch>
+                      <a:fillRect/>
+                    </a:stretch>
+                  </pic:blipFill>
+                  <pic:spPr>
+                    <a:xfrm>
+                      <a:off x="0" y="0"/>
+                      <a:ext cx="5612130" cy="1718310"/>
+                    </a:xfrm>
+                    <a:prstGeom prst="rect">
+                      <a:avLst/>
+                    </a:prstGeom>
+                  </pic:spPr>
+                </pic:pic>
+              </a:graphicData>
+            </a:graphic>
+          </wp:inline>
+        </w:drawing>
+      </w:r>
+    </w:p>
+    <w:p>
+      <w:pPr>
+        <w:rPr>
+          <w:sz w:val="26"/>
+          <w:szCs w:val="26"/>
+        </w:rPr>
+      </w:pPr>
+    </w:p>
+    <w:p>
+      <w:pPr>
+        <w:rPr>
+          <w:sz w:val="26"/>
+          <w:szCs w:val="26"/>
+        </w:rPr>
+      </w:pPr>
+      <w:r>
+        <w:rPr>
+          <w:sz w:val="26"/>
+          <w:szCs w:val="26"/>
+        </w:rPr>
+        <w:drawing>
+          <wp:inline distT="0" distB="0" distL="0" distR="0" wp14:anchorId="5502BC86" wp14:editId="1D80C355">
+            <wp:extent cx="5612130" cy="4057650"/>
+            <wp:effectExtent l="0" t="0" r="7620" b="0"/>
+            <wp:docPr id="8" name="Imagen 8"/>
+            <wp:cNvGraphicFramePr>
+              <a:graphicFrameLocks xmlns:a="http://schemas.openxmlformats.org/drawingml/2006/main" noChangeAspect="1"/>
+            </wp:cNvGraphicFramePr>
+            <a:graphic xmlns:a="http://schemas.openxmlformats.org/drawingml/2006/main">
+              <a:graphicData uri="http://schemas.openxmlformats.org/drawingml/2006/picture">
+                <pic:pic xmlns:pic="http://schemas.openxmlformats.org/drawingml/2006/picture">
+                  <pic:nvPicPr>
+                    <pic:cNvPr id="1" name=""/>
+                    <pic:cNvPicPr/>
+                  </pic:nvPicPr>
+                  <pic:blipFill>
+                    <a:blip r:embed="rId14"/>
+                    <a:stretch>
+                      <a:fillRect/>
+                    </a:stretch>
+                  </pic:blipFill>
+                  <pic:spPr>
+                    <a:xfrm>
+                      <a:off x="0" y="0"/>
+                      <a:ext cx="5612130" cy="4057650"/>
+                    </a:xfrm>
+                    <a:prstGeom prst="rect">
+                      <a:avLst/>
+                    </a:prstGeom>
+                  </pic:spPr>
+                </pic:pic>
+              </a:graphicData>
+            </a:graphic>
+          </wp:inline>
+        </w:drawing>
+      </w:r>
+    </w:p>
+    <w:p>
+      <w:pPr>
+        <w:rPr>
+          <w:sz w:val="26"/>
+          <w:szCs w:val="26"/>
+        </w:rPr>
+      </w:pPr>
+    </w:p>
+    <w:p>
+      <w:pPr>
+        <w:rPr>
+          <w:sz w:val="26"/>
+          <w:szCs w:val="26"/>
+        </w:rPr>
+      </w:pPr>
+      <w:r>
+        <w:rPr>
+          <w:sz w:val="26"/>
+          <w:szCs w:val="26"/>
+        </w:rPr>
+        <w:lastRenderedPageBreak/>
+        <w:t>Del análisis podemos concluir a simple vista que este nodo nos permite ver de manera clara datos relevantes en los datos de entrada, como puede ser la jerarquía de géneros que hay en un día en especifico a una hora en especifica. Como un ejemplo podemos ver que los sábados entre las 15hrs y las 22hrs la jerarquía de género es de Mujeres</w:t>
+      </w:r>
+    </w:p>
+    <w:p>
+      <w:pPr>
+        <w:rPr>
+          <w:sz w:val="26"/>
+          <w:szCs w:val="26"/>
+        </w:rPr>
+      </w:pPr>
+    </w:p>
+    <w:p>
+      <w:pPr>
+        <w:rPr>
+          <w:sz w:val="26"/>
+          <w:szCs w:val="26"/>
+        </w:rPr>
+      </w:pPr>
+      <w:r>
+        <w:rPr>
+          <w:b/>
+          <w:bCs/>
+          <w:i/>
+          <w:iCs/>
+          <w:sz w:val="26"/>
+          <w:szCs w:val="26"/>
+        </w:rPr>
+        <w:t>Metodo Scatter Plot desconectado del nodo Color Manager</w:t>
+      </w:r>
+    </w:p>
+    <w:p>
+      <w:pPr>
+        <w:rPr>
+          <w:sz w:val="26"/>
+          <w:szCs w:val="26"/>
+        </w:rPr>
+      </w:pPr>
+      <w:r>
+        <w:rPr>
+          <w:sz w:val="26"/>
+          <w:szCs w:val="26"/>
+        </w:rPr>
+        <w:drawing>
+          <wp:inline distT="0" distB="0" distL="0" distR="0" wp14:anchorId="61F5D985" wp14:editId="1677B925">
+            <wp:extent cx="5612130" cy="4248150"/>
+            <wp:effectExtent l="0" t="0" r="7620" b="0"/>
+            <wp:docPr id="10" name="Imagen 10"/>
+            <wp:cNvGraphicFramePr>
+              <a:graphicFrameLocks xmlns:a="http://schemas.openxmlformats.org/drawingml/2006/main" noChangeAspect="1"/>
+            </wp:cNvGraphicFramePr>
+            <a:graphic xmlns:a="http://schemas.openxmlformats.org/drawingml/2006/main">
+              <a:graphicData uri="http://schemas.openxmlformats.org/drawingml/2006/picture">
+                <pic:pic xmlns:pic="http://schemas.openxmlformats.org/drawingml/2006/picture">
+                  <pic:nvPicPr>
+                    <pic:cNvPr id="1" name=""/>
+                    <pic:cNvPicPr/>
+                  </pic:nvPicPr>
+                  <pic:blipFill>
+                    <a:blip r:embed="rId15"/>
+                    <a:stretch>
+                      <a:fillRect/>
+                    </a:stretch>
+                  </pic:blipFill>
+                  <pic:spPr>
+                    <a:xfrm>
+                      <a:off x="0" y="0"/>
+                      <a:ext cx="5612130" cy="4248150"/>
+                    </a:xfrm>
+                    <a:prstGeom prst="rect">
+                      <a:avLst/>
+                    </a:prstGeom>
+                  </pic:spPr>
+                </pic:pic>
+              </a:graphicData>
+            </a:graphic>
+          </wp:inline>
+        </w:drawing>
+      </w:r>
+      <w:r>
+        <w:rPr>
+          <w:sz w:val="26"/>
+          <w:szCs w:val="26"/>
+        </w:rPr>
+        <w:t xml:space="preserve"> </w:t>
+      </w:r>
+    </w:p>
+    <w:p>
+      <w:pPr>
+        <w:rPr>
+          <w:sz w:val="26"/>
+          <w:szCs w:val="26"/>
+        </w:rPr>
+      </w:pPr>
+    </w:p>
+    <w:p>
+      <w:pPr>
+        <w:rPr>
+          <w:sz w:val="26"/>
+          <w:szCs w:val="26"/>
+        </w:rPr>
+      </w:pPr>
+    </w:p>
+    <w:p>
+      <w:pPr>
+        <w:rPr>
+          <w:b/>
+          <w:bCs/>
+          <w:sz w:val="26"/>
+          <w:szCs w:val="26"/>
+          <w:u w:val="single"/>
+        </w:rPr>
+      </w:pPr>
+      <w:r>
+        <w:rPr>
+          <w:b/>
+          <w:bCs/>
+          <w:sz w:val="26"/>
+          <w:szCs w:val="26"/>
+          <w:u w:val="single"/>
+        </w:rPr>
+        <w:t xml:space="preserve">7. Modelado. </w:t>
+      </w:r>
+    </w:p>
+    <w:p>
+      <w:pPr>
+        <w:ind w:firstLine="708"/>
+        <w:rPr>
+          <w:sz w:val="26"/>
+          <w:szCs w:val="26"/>
+        </w:rPr>
+      </w:pPr>
+      <w:r>
+        <w:rPr>
+          <w:b/>
+          <w:bCs/>
+          <w:sz w:val="26"/>
+          <w:szCs w:val="26"/>
+          <w:u w:val="single"/>
+        </w:rPr>
+        <w:t>7.1</w:t>
+      </w:r>
+      <w:r>
+        <w:rPr>
+          <w:b/>
+          <w:bCs/>
+          <w:sz w:val="26"/>
+          <w:szCs w:val="26"/>
+          <w:u w:val="single"/>
+        </w:rPr>
+        <w:t>:</w:t>
+      </w:r>
+      <w:r>
+        <w:rPr>
+          <w:sz w:val="26"/>
+          <w:szCs w:val="26"/>
+        </w:rPr>
+        <w:t xml:space="preserve"> Los algoritmos </w:t>
+      </w:r>
+      <w:r>
+        <w:rPr>
+          <w:i/>
+          <w:iCs/>
+          <w:sz w:val="26"/>
+          <w:szCs w:val="26"/>
+        </w:rPr>
+        <w:t xml:space="preserve">“EM y K-means” </w:t>
+      </w:r>
+      <w:r>
+        <w:rPr>
+          <w:sz w:val="26"/>
+          <w:szCs w:val="26"/>
+        </w:rPr>
+        <w:t>No reciben datos nominales, por esta razón trabaj</w:t>
+      </w:r>
+      <w:r>
+        <w:rPr>
+          <w:sz w:val="26"/>
+          <w:szCs w:val="26"/>
+        </w:rPr>
+        <w:t>am</w:t>
+      </w:r>
+      <w:r>
+        <w:rPr>
+          <w:sz w:val="26"/>
+          <w:szCs w:val="26"/>
+        </w:rPr>
+        <w:t>os solo con los datos de la columna “solo_horas”</w:t>
+      </w:r>
+      <w:r>
+        <w:rPr>
+          <w:sz w:val="26"/>
+          <w:szCs w:val="26"/>
+        </w:rPr>
+        <w:t xml:space="preserve"> que es la única después de normalizar y aplicar el nodo </w:t>
+      </w:r>
+      <w:r>
+        <w:rPr>
+          <w:i/>
+          <w:iCs/>
+          <w:sz w:val="26"/>
+          <w:szCs w:val="26"/>
+        </w:rPr>
+        <w:t>“String Replace (</w:t>
+      </w:r>
+      <w:r>
+        <w:rPr>
+          <w:i/>
+          <w:iCs/>
+          <w:sz w:val="26"/>
+          <w:szCs w:val="26"/>
+        </w:rPr>
+        <w:t xml:space="preserve"> Dictionary </w:t>
+      </w:r>
+      <w:r>
+        <w:rPr>
+          <w:i/>
+          <w:iCs/>
+          <w:sz w:val="26"/>
+          <w:szCs w:val="26"/>
+        </w:rPr>
+        <w:t>)”</w:t>
+      </w:r>
+      <w:r>
+        <w:rPr>
+          <w:b/>
+          <w:bCs/>
+          <w:i/>
+          <w:iCs/>
+          <w:sz w:val="26"/>
+          <w:szCs w:val="26"/>
+        </w:rPr>
+        <w:t xml:space="preserve"> </w:t>
+      </w:r>
+      <w:r>
+        <w:rPr>
+          <w:sz w:val="26"/>
+          <w:szCs w:val="26"/>
+        </w:rPr>
+        <w:t>que sigue siendo numerica</w:t>
+      </w:r>
+    </w:p>
     <w:p/>
     <w:sectPr>
       <w:pgSz w:w="12240" w:h="15840"/>
@@ -1977,7 +2903,6 @@
   <w:style w:type="character" w:default="1" w:styleId="Fuentedeprrafopredeter">
     <w:name w:val="Default Paragraph Font"/>
     <w:uiPriority w:val="1"/>
-    <w:semiHidden/>
     <w:unhideWhenUsed/>
   </w:style>
   <w:style w:type="table" w:default="1" w:styleId="Tablanormal">

</xml_diff>